<commit_message>
Script now written in Adobe Story, in .txt form.
</commit_message>
<xml_diff>
--- a/Premise and scenes - 12.06.2014.docx
+++ b/Premise and scenes - 12.06.2014.docx
@@ -1,6 +1,6 @@
 
 <file path=word/document.xml><?xml version="1.0" encoding="utf-8"?>
-<w:document xmlns:mv="urn:schemas-microsoft-com:mac:vml" xmlns:mo="http://schemas.microsoft.com/office/mac/office/2008/main" xmlns:ve="http://schemas.openxmlformats.org/markup-compatibility/2006" xmlns:o="urn:schemas-microsoft-com:office:office" xmlns:r="http://schemas.openxmlformats.org/officeDocument/2006/relationships" xmlns:m="http://schemas.openxmlformats.org/officeDocument/2006/math" xmlns:v="urn:schemas-microsoft-com:vml" xmlns:w10="urn:schemas-microsoft-com:office:word" xmlns:w="http://schemas.openxmlformats.org/wordprocessingml/2006/main" xmlns:wne="http://schemas.microsoft.com/office/word/2006/wordml" xmlns:wp="http://schemas.openxmlformats.org/drawingml/2006/wordprocessingDrawing" ve:Ignorable="mv" ve:PreserveAttributes="mv:*">
+<w:document xmlns:wpc="http://schemas.microsoft.com/office/word/2010/wordprocessingCanvas" xmlns:mc="http://schemas.openxmlformats.org/markup-compatibility/2006" xmlns:o="urn:schemas-microsoft-com:office:office" xmlns:r="http://schemas.openxmlformats.org/officeDocument/2006/relationships" xmlns:m="http://schemas.openxmlformats.org/officeDocument/2006/math" xmlns:v="urn:schemas-microsoft-com:vml" xmlns:wp14="http://schemas.microsoft.com/office/word/2010/wordprocessingDrawing" xmlns:wp="http://schemas.openxmlformats.org/drawingml/2006/wordprocessingDrawing" xmlns:w10="urn:schemas-microsoft-com:office:word" xmlns:w="http://schemas.openxmlformats.org/wordprocessingml/2006/main" xmlns:w14="http://schemas.microsoft.com/office/word/2010/wordml" xmlns:wpg="http://schemas.microsoft.com/office/word/2010/wordprocessingGroup" xmlns:wpi="http://schemas.microsoft.com/office/word/2010/wordprocessingInk" xmlns:wne="http://schemas.microsoft.com/office/word/2006/wordml" xmlns:wps="http://schemas.microsoft.com/office/word/2010/wordprocessingShape" mc:Ignorable="w14 wp14">
   <w:body>
     <w:p>
       <w:pPr>
@@ -146,7 +146,19 @@
         <w:rPr>
           <w:lang w:val="en-GB"/>
         </w:rPr>
-        <w:t xml:space="preserve"> If you want something, then you have to go and get it.</w:t>
+        <w:t xml:space="preserve"> If you want something, </w:t>
+      </w:r>
+      <w:r>
+        <w:rPr>
+          <w:lang w:val="en-GB"/>
+        </w:rPr>
+        <w:t>you have to go and earn it</w:t>
+      </w:r>
+      <w:r>
+        <w:rPr>
+          <w:lang w:val="en-GB"/>
+        </w:rPr>
+        <w:t>.</w:t>
       </w:r>
       <w:r>
         <w:rPr>
@@ -332,7 +344,21 @@
         <w:rPr>
           <w:lang w:val="en-GB"/>
         </w:rPr>
-        <w:t>th Sean and Emma’s relationship, which is transforming into a romace.</w:t>
+        <w:t>th Sean and Emma’s relationship, which is transforming into a roma</w:t>
+      </w:r>
+      <w:r>
+        <w:rPr>
+          <w:lang w:val="en-GB"/>
+        </w:rPr>
+        <w:t>n</w:t>
+      </w:r>
+      <w:bookmarkStart w:id="0" w:name="_GoBack"/>
+      <w:bookmarkEnd w:id="0"/>
+      <w:r>
+        <w:rPr>
+          <w:lang w:val="en-GB"/>
+        </w:rPr>
+        <w:t>ce.</w:t>
       </w:r>
       <w:r>
         <w:rPr>
@@ -453,6 +479,7 @@
         <w:rPr>
           <w:lang w:val="en-GB"/>
         </w:rPr>
+        <w:lastRenderedPageBreak/>
         <w:t>There is a scene with Sean in his uni</w:t>
       </w:r>
       <w:r>
@@ -840,7 +867,14 @@
         <w:rPr>
           <w:lang w:val="en-GB"/>
         </w:rPr>
-        <w:t xml:space="preserve">Every time he meets up with his friends, they emphasise how much </w:t>
+        <w:t xml:space="preserve">Every time he </w:t>
+      </w:r>
+      <w:r>
+        <w:rPr>
+          <w:lang w:val="en-GB"/>
+        </w:rPr>
+        <w:lastRenderedPageBreak/>
+        <w:t xml:space="preserve">meets up with his friends, they emphasise how much </w:t>
       </w:r>
       <w:r>
         <w:rPr>
@@ -1251,6 +1285,7 @@
         <w:rPr>
           <w:lang w:val="en-GB"/>
         </w:rPr>
+        <w:lastRenderedPageBreak/>
         <w:t>There’s a scene with his Dad, where to Sean’s surprise his Dad is actually ok with him going to work in movies. His Dad thought about going to work as a winery owner. He never went through it because of his father. Always regretted it. He doesn’t want to see his son go through the same thing. His Dad just tells him straight that, life isn’t easy, and when you start working you literally start all over again, right from the bottom of the hierarchy.</w:t>
       </w:r>
       <w:r>
@@ -1398,7 +1433,7 @@
 </file>
 
 <file path=word/styles.xml><?xml version="1.0" encoding="utf-8"?>
-<w:styles xmlns:r="http://schemas.openxmlformats.org/officeDocument/2006/relationships" xmlns:w="http://schemas.openxmlformats.org/wordprocessingml/2006/main">
+<w:styles xmlns:mc="http://schemas.openxmlformats.org/markup-compatibility/2006" xmlns:r="http://schemas.openxmlformats.org/officeDocument/2006/relationships" xmlns:w="http://schemas.openxmlformats.org/wordprocessingml/2006/main" xmlns:w14="http://schemas.microsoft.com/office/word/2010/wordml" mc:Ignorable="w14">
   <w:docDefaults>
     <w:rPrDefault>
       <w:rPr>
@@ -1414,7 +1449,7 @@
       </w:pPr>
     </w:pPrDefault>
   </w:docDefaults>
-  <w:latentStyles w:defLockedState="0" w:defUIPriority="99" w:defSemiHidden="1" w:defUnhideWhenUsed="1" w:defQFormat="0" w:count="276">
+  <w:latentStyles w:defLockedState="0" w:defUIPriority="99" w:defSemiHidden="1" w:defUnhideWhenUsed="1" w:defQFormat="0" w:count="267">
     <w:lsdException w:name="Normal" w:semiHidden="0" w:uiPriority="0" w:unhideWhenUsed="0" w:qFormat="1"/>
     <w:lsdException w:name="heading 1" w:semiHidden="0" w:uiPriority="9" w:unhideWhenUsed="0" w:qFormat="1"/>
     <w:lsdException w:name="heading 2" w:uiPriority="9" w:qFormat="1"/>
@@ -1560,14 +1595,15 @@
   </w:style>
   <w:style w:type="character" w:default="1" w:styleId="DefaultParagraphFont">
     <w:name w:val="Default Paragraph Font"/>
+    <w:uiPriority w:val="1"/>
     <w:semiHidden/>
     <w:unhideWhenUsed/>
   </w:style>
   <w:style w:type="table" w:default="1" w:styleId="TableNormal">
     <w:name w:val="Normal Table"/>
+    <w:uiPriority w:val="99"/>
     <w:semiHidden/>
     <w:unhideWhenUsed/>
-    <w:qFormat/>
     <w:tblPr>
       <w:tblInd w:w="0" w:type="dxa"/>
       <w:tblCellMar>
@@ -1580,6 +1616,197 @@
   </w:style>
   <w:style w:type="numbering" w:default="1" w:styleId="NoList">
     <w:name w:val="No List"/>
+    <w:uiPriority w:val="99"/>
+    <w:semiHidden/>
+    <w:unhideWhenUsed/>
+  </w:style>
+</w:styles>
+</file>
+
+<file path=word/stylesWithEffects.xml><?xml version="1.0" encoding="utf-8"?>
+<w:styles xmlns:wpc="http://schemas.microsoft.com/office/word/2010/wordprocessingCanvas" xmlns:mc="http://schemas.openxmlformats.org/markup-compatibility/2006" xmlns:o="urn:schemas-microsoft-com:office:office" xmlns:r="http://schemas.openxmlformats.org/officeDocument/2006/relationships" xmlns:m="http://schemas.openxmlformats.org/officeDocument/2006/math" xmlns:v="urn:schemas-microsoft-com:vml" xmlns:wp14="http://schemas.microsoft.com/office/word/2010/wordprocessingDrawing" xmlns:wp="http://schemas.openxmlformats.org/drawingml/2006/wordprocessingDrawing" xmlns:w10="urn:schemas-microsoft-com:office:word" xmlns:w="http://schemas.openxmlformats.org/wordprocessingml/2006/main" xmlns:w14="http://schemas.microsoft.com/office/word/2010/wordml" xmlns:wpg="http://schemas.microsoft.com/office/word/2010/wordprocessingGroup" xmlns:wpi="http://schemas.microsoft.com/office/word/2010/wordprocessingInk" xmlns:wne="http://schemas.microsoft.com/office/word/2006/wordml" xmlns:wps="http://schemas.microsoft.com/office/word/2010/wordprocessingShape" mc:Ignorable="w14 wp14">
+  <w:docDefaults>
+    <w:rPrDefault>
+      <w:rPr>
+        <w:rFonts w:asciiTheme="minorHAnsi" w:eastAsiaTheme="minorEastAsia" w:hAnsiTheme="minorHAnsi" w:cstheme="minorBidi"/>
+        <w:sz w:val="22"/>
+        <w:szCs w:val="22"/>
+        <w:lang w:val="en-GB" w:eastAsia="en-GB" w:bidi="ar-SA"/>
+      </w:rPr>
+    </w:rPrDefault>
+    <w:pPrDefault>
+      <w:pPr>
+        <w:spacing w:after="200" w:line="276" w:lineRule="auto"/>
+      </w:pPr>
+    </w:pPrDefault>
+  </w:docDefaults>
+  <w:latentStyles w:defLockedState="0" w:defUIPriority="99" w:defSemiHidden="1" w:defUnhideWhenUsed="1" w:defQFormat="0" w:count="267">
+    <w:lsdException w:name="Normal" w:semiHidden="0" w:uiPriority="0" w:unhideWhenUsed="0" w:qFormat="1"/>
+    <w:lsdException w:name="heading 1" w:semiHidden="0" w:uiPriority="9" w:unhideWhenUsed="0" w:qFormat="1"/>
+    <w:lsdException w:name="heading 2" w:uiPriority="9" w:qFormat="1"/>
+    <w:lsdException w:name="heading 3" w:uiPriority="9" w:qFormat="1"/>
+    <w:lsdException w:name="heading 4" w:uiPriority="9" w:qFormat="1"/>
+    <w:lsdException w:name="heading 5" w:uiPriority="9" w:qFormat="1"/>
+    <w:lsdException w:name="heading 6" w:uiPriority="9" w:qFormat="1"/>
+    <w:lsdException w:name="heading 7" w:uiPriority="9" w:qFormat="1"/>
+    <w:lsdException w:name="heading 8" w:uiPriority="9" w:qFormat="1"/>
+    <w:lsdException w:name="heading 9" w:uiPriority="9" w:qFormat="1"/>
+    <w:lsdException w:name="toc 1" w:uiPriority="39"/>
+    <w:lsdException w:name="toc 2" w:uiPriority="39"/>
+    <w:lsdException w:name="toc 3" w:uiPriority="39"/>
+    <w:lsdException w:name="toc 4" w:uiPriority="39"/>
+    <w:lsdException w:name="toc 5" w:uiPriority="39"/>
+    <w:lsdException w:name="toc 6" w:uiPriority="39"/>
+    <w:lsdException w:name="toc 7" w:uiPriority="39"/>
+    <w:lsdException w:name="toc 8" w:uiPriority="39"/>
+    <w:lsdException w:name="toc 9" w:uiPriority="39"/>
+    <w:lsdException w:name="caption" w:uiPriority="35" w:qFormat="1"/>
+    <w:lsdException w:name="Title" w:semiHidden="0" w:uiPriority="10" w:unhideWhenUsed="0" w:qFormat="1"/>
+    <w:lsdException w:name="Default Paragraph Font" w:uiPriority="1"/>
+    <w:lsdException w:name="Subtitle" w:semiHidden="0" w:uiPriority="11" w:unhideWhenUsed="0" w:qFormat="1"/>
+    <w:lsdException w:name="Strong" w:semiHidden="0" w:uiPriority="22" w:unhideWhenUsed="0" w:qFormat="1"/>
+    <w:lsdException w:name="Emphasis" w:semiHidden="0" w:uiPriority="20" w:unhideWhenUsed="0" w:qFormat="1"/>
+    <w:lsdException w:name="Table Grid" w:semiHidden="0" w:uiPriority="59" w:unhideWhenUsed="0"/>
+    <w:lsdException w:name="Placeholder Text" w:unhideWhenUsed="0"/>
+    <w:lsdException w:name="No Spacing" w:semiHidden="0" w:uiPriority="1" w:unhideWhenUsed="0" w:qFormat="1"/>
+    <w:lsdException w:name="Light Shading" w:semiHidden="0" w:uiPriority="60" w:unhideWhenUsed="0"/>
+    <w:lsdException w:name="Light List" w:semiHidden="0" w:uiPriority="61" w:unhideWhenUsed="0"/>
+    <w:lsdException w:name="Light Grid" w:semiHidden="0" w:uiPriority="62" w:unhideWhenUsed="0"/>
+    <w:lsdException w:name="Medium Shading 1" w:semiHidden="0" w:uiPriority="63" w:unhideWhenUsed="0"/>
+    <w:lsdException w:name="Medium Shading 2" w:semiHidden="0" w:uiPriority="64" w:unhideWhenUsed="0"/>
+    <w:lsdException w:name="Medium List 1" w:semiHidden="0" w:uiPriority="65" w:unhideWhenUsed="0"/>
+    <w:lsdException w:name="Medium List 2" w:semiHidden="0" w:uiPriority="66" w:unhideWhenUsed="0"/>
+    <w:lsdException w:name="Medium Grid 1" w:semiHidden="0" w:uiPriority="67" w:unhideWhenUsed="0"/>
+    <w:lsdException w:name="Medium Grid 2" w:semiHidden="0" w:uiPriority="68" w:unhideWhenUsed="0"/>
+    <w:lsdException w:name="Medium Grid 3" w:semiHidden="0" w:uiPriority="69" w:unhideWhenUsed="0"/>
+    <w:lsdException w:name="Dark List" w:semiHidden="0" w:uiPriority="70" w:unhideWhenUsed="0"/>
+    <w:lsdException w:name="Colorful Shading" w:semiHidden="0" w:uiPriority="71" w:unhideWhenUsed="0"/>
+    <w:lsdException w:name="Colorful List" w:semiHidden="0" w:uiPriority="72" w:unhideWhenUsed="0"/>
+    <w:lsdException w:name="Colorful Grid" w:semiHidden="0" w:uiPriority="73" w:unhideWhenUsed="0"/>
+    <w:lsdException w:name="Light Shading Accent 1" w:semiHidden="0" w:uiPriority="60" w:unhideWhenUsed="0"/>
+    <w:lsdException w:name="Light List Accent 1" w:semiHidden="0" w:uiPriority="61" w:unhideWhenUsed="0"/>
+    <w:lsdException w:name="Light Grid Accent 1" w:semiHidden="0" w:uiPriority="62" w:unhideWhenUsed="0"/>
+    <w:lsdException w:name="Medium Shading 1 Accent 1" w:semiHidden="0" w:uiPriority="63" w:unhideWhenUsed="0"/>
+    <w:lsdException w:name="Medium Shading 2 Accent 1" w:semiHidden="0" w:uiPriority="64" w:unhideWhenUsed="0"/>
+    <w:lsdException w:name="Medium List 1 Accent 1" w:semiHidden="0" w:uiPriority="65" w:unhideWhenUsed="0"/>
+    <w:lsdException w:name="Revision" w:unhideWhenUsed="0"/>
+    <w:lsdException w:name="List Paragraph" w:semiHidden="0" w:uiPriority="34" w:unhideWhenUsed="0" w:qFormat="1"/>
+    <w:lsdException w:name="Quote" w:semiHidden="0" w:uiPriority="29" w:unhideWhenUsed="0" w:qFormat="1"/>
+    <w:lsdException w:name="Intense Quote" w:semiHidden="0" w:uiPriority="30" w:unhideWhenUsed="0" w:qFormat="1"/>
+    <w:lsdException w:name="Medium List 2 Accent 1" w:semiHidden="0" w:uiPriority="66" w:unhideWhenUsed="0"/>
+    <w:lsdException w:name="Medium Grid 1 Accent 1" w:semiHidden="0" w:uiPriority="67" w:unhideWhenUsed="0"/>
+    <w:lsdException w:name="Medium Grid 2 Accent 1" w:semiHidden="0" w:uiPriority="68" w:unhideWhenUsed="0"/>
+    <w:lsdException w:name="Medium Grid 3 Accent 1" w:semiHidden="0" w:uiPriority="69" w:unhideWhenUsed="0"/>
+    <w:lsdException w:name="Dark List Accent 1" w:semiHidden="0" w:uiPriority="70" w:unhideWhenUsed="0"/>
+    <w:lsdException w:name="Colorful Shading Accent 1" w:semiHidden="0" w:uiPriority="71" w:unhideWhenUsed="0"/>
+    <w:lsdException w:name="Colorful List Accent 1" w:semiHidden="0" w:uiPriority="72" w:unhideWhenUsed="0"/>
+    <w:lsdException w:name="Colorful Grid Accent 1" w:semiHidden="0" w:uiPriority="73" w:unhideWhenUsed="0"/>
+    <w:lsdException w:name="Light Shading Accent 2" w:semiHidden="0" w:uiPriority="60" w:unhideWhenUsed="0"/>
+    <w:lsdException w:name="Light List Accent 2" w:semiHidden="0" w:uiPriority="61" w:unhideWhenUsed="0"/>
+    <w:lsdException w:name="Light Grid Accent 2" w:semiHidden="0" w:uiPriority="62" w:unhideWhenUsed="0"/>
+    <w:lsdException w:name="Medium Shading 1 Accent 2" w:semiHidden="0" w:uiPriority="63" w:unhideWhenUsed="0"/>
+    <w:lsdException w:name="Medium Shading 2 Accent 2" w:semiHidden="0" w:uiPriority="64" w:unhideWhenUsed="0"/>
+    <w:lsdException w:name="Medium List 1 Accent 2" w:semiHidden="0" w:uiPriority="65" w:unhideWhenUsed="0"/>
+    <w:lsdException w:name="Medium List 2 Accent 2" w:semiHidden="0" w:uiPriority="66" w:unhideWhenUsed="0"/>
+    <w:lsdException w:name="Medium Grid 1 Accent 2" w:semiHidden="0" w:uiPriority="67" w:unhideWhenUsed="0"/>
+    <w:lsdException w:name="Medium Grid 2 Accent 2" w:semiHidden="0" w:uiPriority="68" w:unhideWhenUsed="0"/>
+    <w:lsdException w:name="Medium Grid 3 Accent 2" w:semiHidden="0" w:uiPriority="69" w:unhideWhenUsed="0"/>
+    <w:lsdException w:name="Dark List Accent 2" w:semiHidden="0" w:uiPriority="70" w:unhideWhenUsed="0"/>
+    <w:lsdException w:name="Colorful Shading Accent 2" w:semiHidden="0" w:uiPriority="71" w:unhideWhenUsed="0"/>
+    <w:lsdException w:name="Colorful List Accent 2" w:semiHidden="0" w:uiPriority="72" w:unhideWhenUsed="0"/>
+    <w:lsdException w:name="Colorful Grid Accent 2" w:semiHidden="0" w:uiPriority="73" w:unhideWhenUsed="0"/>
+    <w:lsdException w:name="Light Shading Accent 3" w:semiHidden="0" w:uiPriority="60" w:unhideWhenUsed="0"/>
+    <w:lsdException w:name="Light List Accent 3" w:semiHidden="0" w:uiPriority="61" w:unhideWhenUsed="0"/>
+    <w:lsdException w:name="Light Grid Accent 3" w:semiHidden="0" w:uiPriority="62" w:unhideWhenUsed="0"/>
+    <w:lsdException w:name="Medium Shading 1 Accent 3" w:semiHidden="0" w:uiPriority="63" w:unhideWhenUsed="0"/>
+    <w:lsdException w:name="Medium Shading 2 Accent 3" w:semiHidden="0" w:uiPriority="64" w:unhideWhenUsed="0"/>
+    <w:lsdException w:name="Medium List 1 Accent 3" w:semiHidden="0" w:uiPriority="65" w:unhideWhenUsed="0"/>
+    <w:lsdException w:name="Medium List 2 Accent 3" w:semiHidden="0" w:uiPriority="66" w:unhideWhenUsed="0"/>
+    <w:lsdException w:name="Medium Grid 1 Accent 3" w:semiHidden="0" w:uiPriority="67" w:unhideWhenUsed="0"/>
+    <w:lsdException w:name="Medium Grid 2 Accent 3" w:semiHidden="0" w:uiPriority="68" w:unhideWhenUsed="0"/>
+    <w:lsdException w:name="Medium Grid 3 Accent 3" w:semiHidden="0" w:uiPriority="69" w:unhideWhenUsed="0"/>
+    <w:lsdException w:name="Dark List Accent 3" w:semiHidden="0" w:uiPriority="70" w:unhideWhenUsed="0"/>
+    <w:lsdException w:name="Colorful Shading Accent 3" w:semiHidden="0" w:uiPriority="71" w:unhideWhenUsed="0"/>
+    <w:lsdException w:name="Colorful List Accent 3" w:semiHidden="0" w:uiPriority="72" w:unhideWhenUsed="0"/>
+    <w:lsdException w:name="Colorful Grid Accent 3" w:semiHidden="0" w:uiPriority="73" w:unhideWhenUsed="0"/>
+    <w:lsdException w:name="Light Shading Accent 4" w:semiHidden="0" w:uiPriority="60" w:unhideWhenUsed="0"/>
+    <w:lsdException w:name="Light List Accent 4" w:semiHidden="0" w:uiPriority="61" w:unhideWhenUsed="0"/>
+    <w:lsdException w:name="Light Grid Accent 4" w:semiHidden="0" w:uiPriority="62" w:unhideWhenUsed="0"/>
+    <w:lsdException w:name="Medium Shading 1 Accent 4" w:semiHidden="0" w:uiPriority="63" w:unhideWhenUsed="0"/>
+    <w:lsdException w:name="Medium Shading 2 Accent 4" w:semiHidden="0" w:uiPriority="64" w:unhideWhenUsed="0"/>
+    <w:lsdException w:name="Medium List 1 Accent 4" w:semiHidden="0" w:uiPriority="65" w:unhideWhenUsed="0"/>
+    <w:lsdException w:name="Medium List 2 Accent 4" w:semiHidden="0" w:uiPriority="66" w:unhideWhenUsed="0"/>
+    <w:lsdException w:name="Medium Grid 1 Accent 4" w:semiHidden="0" w:uiPriority="67" w:unhideWhenUsed="0"/>
+    <w:lsdException w:name="Medium Grid 2 Accent 4" w:semiHidden="0" w:uiPriority="68" w:unhideWhenUsed="0"/>
+    <w:lsdException w:name="Medium Grid 3 Accent 4" w:semiHidden="0" w:uiPriority="69" w:unhideWhenUsed="0"/>
+    <w:lsdException w:name="Dark List Accent 4" w:semiHidden="0" w:uiPriority="70" w:unhideWhenUsed="0"/>
+    <w:lsdException w:name="Colorful Shading Accent 4" w:semiHidden="0" w:uiPriority="71" w:unhideWhenUsed="0"/>
+    <w:lsdException w:name="Colorful List Accent 4" w:semiHidden="0" w:uiPriority="72" w:unhideWhenUsed="0"/>
+    <w:lsdException w:name="Colorful Grid Accent 4" w:semiHidden="0" w:uiPriority="73" w:unhideWhenUsed="0"/>
+    <w:lsdException w:name="Light Shading Accent 5" w:semiHidden="0" w:uiPriority="60" w:unhideWhenUsed="0"/>
+    <w:lsdException w:name="Light List Accent 5" w:semiHidden="0" w:uiPriority="61" w:unhideWhenUsed="0"/>
+    <w:lsdException w:name="Light Grid Accent 5" w:semiHidden="0" w:uiPriority="62" w:unhideWhenUsed="0"/>
+    <w:lsdException w:name="Medium Shading 1 Accent 5" w:semiHidden="0" w:uiPriority="63" w:unhideWhenUsed="0"/>
+    <w:lsdException w:name="Medium Shading 2 Accent 5" w:semiHidden="0" w:uiPriority="64" w:unhideWhenUsed="0"/>
+    <w:lsdException w:name="Medium List 1 Accent 5" w:semiHidden="0" w:uiPriority="65" w:unhideWhenUsed="0"/>
+    <w:lsdException w:name="Medium List 2 Accent 5" w:semiHidden="0" w:uiPriority="66" w:unhideWhenUsed="0"/>
+    <w:lsdException w:name="Medium Grid 1 Accent 5" w:semiHidden="0" w:uiPriority="67" w:unhideWhenUsed="0"/>
+    <w:lsdException w:name="Medium Grid 2 Accent 5" w:semiHidden="0" w:uiPriority="68" w:unhideWhenUsed="0"/>
+    <w:lsdException w:name="Medium Grid 3 Accent 5" w:semiHidden="0" w:uiPriority="69" w:unhideWhenUsed="0"/>
+    <w:lsdException w:name="Dark List Accent 5" w:semiHidden="0" w:uiPriority="70" w:unhideWhenUsed="0"/>
+    <w:lsdException w:name="Colorful Shading Accent 5" w:semiHidden="0" w:uiPriority="71" w:unhideWhenUsed="0"/>
+    <w:lsdException w:name="Colorful List Accent 5" w:semiHidden="0" w:uiPriority="72" w:unhideWhenUsed="0"/>
+    <w:lsdException w:name="Colorful Grid Accent 5" w:semiHidden="0" w:uiPriority="73" w:unhideWhenUsed="0"/>
+    <w:lsdException w:name="Light Shading Accent 6" w:semiHidden="0" w:uiPriority="60" w:unhideWhenUsed="0"/>
+    <w:lsdException w:name="Light List Accent 6" w:semiHidden="0" w:uiPriority="61" w:unhideWhenUsed="0"/>
+    <w:lsdException w:name="Light Grid Accent 6" w:semiHidden="0" w:uiPriority="62" w:unhideWhenUsed="0"/>
+    <w:lsdException w:name="Medium Shading 1 Accent 6" w:semiHidden="0" w:uiPriority="63" w:unhideWhenUsed="0"/>
+    <w:lsdException w:name="Medium Shading 2 Accent 6" w:semiHidden="0" w:uiPriority="64" w:unhideWhenUsed="0"/>
+    <w:lsdException w:name="Medium List 1 Accent 6" w:semiHidden="0" w:uiPriority="65" w:unhideWhenUsed="0"/>
+    <w:lsdException w:name="Medium List 2 Accent 6" w:semiHidden="0" w:uiPriority="66" w:unhideWhenUsed="0"/>
+    <w:lsdException w:name="Medium Grid 1 Accent 6" w:semiHidden="0" w:uiPriority="67" w:unhideWhenUsed="0"/>
+    <w:lsdException w:name="Medium Grid 2 Accent 6" w:semiHidden="0" w:uiPriority="68" w:unhideWhenUsed="0"/>
+    <w:lsdException w:name="Medium Grid 3 Accent 6" w:semiHidden="0" w:uiPriority="69" w:unhideWhenUsed="0"/>
+    <w:lsdException w:name="Dark List Accent 6" w:semiHidden="0" w:uiPriority="70" w:unhideWhenUsed="0"/>
+    <w:lsdException w:name="Colorful Shading Accent 6" w:semiHidden="0" w:uiPriority="71" w:unhideWhenUsed="0"/>
+    <w:lsdException w:name="Colorful List Accent 6" w:semiHidden="0" w:uiPriority="72" w:unhideWhenUsed="0"/>
+    <w:lsdException w:name="Colorful Grid Accent 6" w:semiHidden="0" w:uiPriority="73" w:unhideWhenUsed="0"/>
+    <w:lsdException w:name="Subtle Emphasis" w:semiHidden="0" w:uiPriority="19" w:unhideWhenUsed="0" w:qFormat="1"/>
+    <w:lsdException w:name="Intense Emphasis" w:semiHidden="0" w:uiPriority="21" w:unhideWhenUsed="0" w:qFormat="1"/>
+    <w:lsdException w:name="Subtle Reference" w:semiHidden="0" w:uiPriority="31" w:unhideWhenUsed="0" w:qFormat="1"/>
+    <w:lsdException w:name="Intense Reference" w:semiHidden="0" w:uiPriority="32" w:unhideWhenUsed="0" w:qFormat="1"/>
+    <w:lsdException w:name="Book Title" w:semiHidden="0" w:uiPriority="33" w:unhideWhenUsed="0" w:qFormat="1"/>
+    <w:lsdException w:name="Bibliography" w:uiPriority="37"/>
+    <w:lsdException w:name="TOC Heading" w:uiPriority="39" w:qFormat="1"/>
+  </w:latentStyles>
+  <w:style w:type="paragraph" w:default="1" w:styleId="Normal">
+    <w:name w:val="Normal"/>
+    <w:qFormat/>
+  </w:style>
+  <w:style w:type="character" w:default="1" w:styleId="DefaultParagraphFont">
+    <w:name w:val="Default Paragraph Font"/>
+    <w:uiPriority w:val="1"/>
+    <w:semiHidden/>
+    <w:unhideWhenUsed/>
+  </w:style>
+  <w:style w:type="table" w:default="1" w:styleId="TableNormal">
+    <w:name w:val="Normal Table"/>
+    <w:uiPriority w:val="99"/>
+    <w:semiHidden/>
+    <w:unhideWhenUsed/>
+    <w:tblPr>
+      <w:tblInd w:w="0" w:type="dxa"/>
+      <w:tblCellMar>
+        <w:top w:w="0" w:type="dxa"/>
+        <w:left w:w="108" w:type="dxa"/>
+        <w:bottom w:w="0" w:type="dxa"/>
+        <w:right w:w="108" w:type="dxa"/>
+      </w:tblCellMar>
+    </w:tblPr>
+  </w:style>
+  <w:style w:type="numbering" w:default="1" w:styleId="NoList">
+    <w:name w:val="No List"/>
+    <w:uiPriority w:val="99"/>
     <w:semiHidden/>
     <w:unhideWhenUsed/>
   </w:style>

</xml_diff>